<commit_message>
NM CP fix + OS lab.04
</commit_message>
<xml_diff>
--- a/semestr.03/NM/CP.docx
+++ b/semestr.03/NM/CP.docx
@@ -1984,7 +1984,7 @@
           <v:shape id="_x0000_i1031" type="#_x0000_t75" style="width:46.9pt;height:18.4pt" o:ole="" fillcolor="window">
             <v:imagedata r:id="rId18" o:title=""/>
           </v:shape>
-          <o:OLEObject Type="Embed" ProgID="Equation.3" ShapeID="_x0000_i1031" DrawAspect="Content" ObjectID="_1507447715" r:id="rId19"/>
+          <o:OLEObject Type="Embed" ProgID="Equation.3" ShapeID="_x0000_i1031" DrawAspect="Content" ObjectID="_1507448454" r:id="rId19"/>
         </w:object>
       </w:r>
       <w:r>
@@ -11401,40 +11401,6 @@
     <w:p>
       <w:pPr>
         <w:spacing w:before="240"/>
-        <w:jc w:val="center"/>
-        <w:rPr>
-          <w:rFonts w:ascii="Times New Roman" w:hAnsi="Times New Roman" w:cs="Times New Roman"/>
-          <w:sz w:val="28"/>
-          <w:szCs w:val="28"/>
-        </w:rPr>
-      </w:pPr>
-    </w:p>
-    <w:p>
-      <w:pPr>
-        <w:spacing w:before="240"/>
-        <w:jc w:val="center"/>
-        <w:rPr>
-          <w:rFonts w:ascii="Times New Roman" w:hAnsi="Times New Roman" w:cs="Times New Roman"/>
-          <w:sz w:val="28"/>
-          <w:szCs w:val="28"/>
-        </w:rPr>
-      </w:pPr>
-    </w:p>
-    <w:p>
-      <w:pPr>
-        <w:spacing w:before="240"/>
-        <w:jc w:val="center"/>
-        <w:rPr>
-          <w:rFonts w:ascii="Times New Roman" w:hAnsi="Times New Roman" w:cs="Times New Roman"/>
-          <w:sz w:val="28"/>
-          <w:szCs w:val="28"/>
-        </w:rPr>
-      </w:pPr>
-    </w:p>
-    <w:p>
-      <w:pPr>
-        <w:spacing w:before="240"/>
-        <w:jc w:val="center"/>
         <w:rPr>
           <w:rFonts w:ascii="Times New Roman" w:hAnsi="Times New Roman" w:cs="Times New Roman"/>
           <w:sz w:val="28"/>
@@ -11462,6 +11428,7 @@
           <w:sz w:val="28"/>
           <w:szCs w:val="28"/>
         </w:rPr>
+        <w:lastRenderedPageBreak/>
         <w:t>Цель</w:t>
       </w:r>
     </w:p>
@@ -13275,25 +13242,23 @@
           <w:lang w:eastAsia="ru-RU"/>
         </w:rPr>
       </w:pPr>
-      <w:proofErr w:type="gramStart"/>
-      <w:r>
-        <w:rPr>
-          <w:rFonts w:ascii="Times New Roman" w:hAnsi="Times New Roman" w:cs="Times New Roman"/>
-          <w:sz w:val="28"/>
-          <w:szCs w:val="28"/>
-          <w:lang w:eastAsia="ru-RU"/>
-        </w:rPr>
-        <w:t>Результат :</w:t>
-      </w:r>
-      <w:proofErr w:type="gramEnd"/>
-      <w:r>
-        <w:rPr>
-          <w:rFonts w:ascii="Times New Roman" w:hAnsi="Times New Roman" w:cs="Times New Roman"/>
-          <w:sz w:val="28"/>
-          <w:szCs w:val="28"/>
-          <w:lang w:eastAsia="ru-RU"/>
-        </w:rPr>
-        <w:t xml:space="preserve"> </w:t>
+      <w:r>
+        <w:rPr>
+          <w:rFonts w:ascii="Times New Roman" w:hAnsi="Times New Roman" w:cs="Times New Roman"/>
+          <w:sz w:val="28"/>
+          <w:szCs w:val="28"/>
+          <w:lang w:eastAsia="ru-RU"/>
+        </w:rPr>
+        <w:t>Результат</w:t>
+      </w:r>
+      <w:r>
+        <w:rPr>
+          <w:rFonts w:ascii="Times New Roman" w:hAnsi="Times New Roman" w:cs="Times New Roman"/>
+          <w:sz w:val="28"/>
+          <w:szCs w:val="28"/>
+          <w:lang w:eastAsia="ru-RU"/>
+        </w:rPr>
+        <w:t xml:space="preserve">: </w:t>
       </w:r>
       <w:r>
         <w:rPr>
@@ -13329,7 +13294,7 @@
           <w:szCs w:val="28"/>
           <w:lang w:eastAsia="ru-RU"/>
         </w:rPr>
-        <w:t xml:space="preserve">1;  </w:t>
+        <w:t xml:space="preserve">1; </w:t>
       </w:r>
       <w:r>
         <w:rPr>
@@ -13456,25 +13421,15 @@
           <w:sz w:val="28"/>
           <w:szCs w:val="28"/>
         </w:rPr>
-        <w:t xml:space="preserve">По формуле (3.3), </w:t>
-      </w:r>
-      <w:proofErr w:type="gramStart"/>
-      <w:r>
-        <w:rPr>
-          <w:rFonts w:ascii="Times New Roman" w:hAnsi="Times New Roman" w:cs="Times New Roman"/>
-          <w:sz w:val="28"/>
-          <w:szCs w:val="28"/>
-        </w:rPr>
-        <w:t>где ,</w:t>
-      </w:r>
-      <w:proofErr w:type="gramEnd"/>
-      <w:r>
-        <w:rPr>
-          <w:rFonts w:ascii="Times New Roman" w:hAnsi="Times New Roman" w:cs="Times New Roman"/>
-          <w:sz w:val="28"/>
-          <w:szCs w:val="28"/>
-        </w:rPr>
-        <w:t xml:space="preserve"> рассчитаем значение остаточного члена определенного интеграла. </w:t>
+        <w:t>По формуле (3.3), где</w:t>
+      </w:r>
+      <w:r>
+        <w:rPr>
+          <w:rFonts w:ascii="Times New Roman" w:hAnsi="Times New Roman" w:cs="Times New Roman"/>
+          <w:sz w:val="28"/>
+          <w:szCs w:val="28"/>
+        </w:rPr>
+        <w:t xml:space="preserve">, рассчитаем значение остаточного члена определенного интеграла. </w:t>
       </w:r>
       <w:r>
         <w:rPr>
@@ -13729,7 +13684,6 @@
           <w:szCs w:val="28"/>
           <w:lang w:eastAsia="ru-RU"/>
         </w:rPr>
-        <w:lastRenderedPageBreak/>
         <w:drawing>
           <wp:anchor distT="0" distB="0" distL="114300" distR="114300" simplePos="0" relativeHeight="251671552" behindDoc="1" locked="0" layoutInCell="1" allowOverlap="1" wp14:anchorId="57A13C5D" wp14:editId="5F95A3EF">
             <wp:simplePos x="0" y="0"/>
@@ -14157,6 +14111,7 @@
           <w:szCs w:val="28"/>
           <w:lang w:eastAsia="ru-RU"/>
         </w:rPr>
+        <w:lastRenderedPageBreak/>
         <mc:AlternateContent>
           <mc:Choice Requires="wps">
             <w:drawing>
@@ -14366,23 +14321,21 @@
           <w:lang w:eastAsia="ru-RU"/>
         </w:rPr>
       </w:pPr>
-      <w:proofErr w:type="gramStart"/>
-      <w:r>
-        <w:rPr>
-          <w:rFonts w:ascii="Times New Roman" w:hAnsi="Times New Roman" w:cs="Times New Roman"/>
-          <w:sz w:val="28"/>
-          <w:szCs w:val="28"/>
-        </w:rPr>
-        <w:t>Результат :</w:t>
-      </w:r>
-      <w:proofErr w:type="gramEnd"/>
-      <w:r>
-        <w:rPr>
-          <w:rFonts w:ascii="Times New Roman" w:hAnsi="Times New Roman" w:cs="Times New Roman"/>
-          <w:sz w:val="28"/>
-          <w:szCs w:val="28"/>
-        </w:rPr>
-        <w:t xml:space="preserve"> </w:t>
+      <w:r>
+        <w:rPr>
+          <w:rFonts w:ascii="Times New Roman" w:hAnsi="Times New Roman" w:cs="Times New Roman"/>
+          <w:sz w:val="28"/>
+          <w:szCs w:val="28"/>
+        </w:rPr>
+        <w:t>Результат</w:t>
+      </w:r>
+      <w:r>
+        <w:rPr>
+          <w:rFonts w:ascii="Times New Roman" w:hAnsi="Times New Roman" w:cs="Times New Roman"/>
+          <w:sz w:val="28"/>
+          <w:szCs w:val="28"/>
+        </w:rPr>
+        <w:t xml:space="preserve">: </w:t>
       </w:r>
       <w:r>
         <w:rPr>
@@ -14719,23 +14672,21 @@
           <w:lang w:eastAsia="ru-RU"/>
         </w:rPr>
       </w:pPr>
-      <w:proofErr w:type="gramStart"/>
-      <w:r>
-        <w:rPr>
-          <w:rFonts w:ascii="Times New Roman" w:hAnsi="Times New Roman" w:cs="Times New Roman"/>
-          <w:sz w:val="28"/>
-          <w:szCs w:val="28"/>
-        </w:rPr>
-        <w:t>Результат :</w:t>
-      </w:r>
-      <w:proofErr w:type="gramEnd"/>
-      <w:r>
-        <w:rPr>
-          <w:rFonts w:ascii="Times New Roman" w:hAnsi="Times New Roman" w:cs="Times New Roman"/>
-          <w:sz w:val="28"/>
-          <w:szCs w:val="28"/>
-        </w:rPr>
-        <w:t xml:space="preserve"> </w:t>
+      <w:r>
+        <w:rPr>
+          <w:rFonts w:ascii="Times New Roman" w:hAnsi="Times New Roman" w:cs="Times New Roman"/>
+          <w:sz w:val="28"/>
+          <w:szCs w:val="28"/>
+        </w:rPr>
+        <w:t>Результат</w:t>
+      </w:r>
+      <w:r>
+        <w:rPr>
+          <w:rFonts w:ascii="Times New Roman" w:hAnsi="Times New Roman" w:cs="Times New Roman"/>
+          <w:sz w:val="28"/>
+          <w:szCs w:val="28"/>
+        </w:rPr>
+        <w:t xml:space="preserve">: </w:t>
       </w:r>
       <w:r>
         <w:rPr>
@@ -14881,23 +14832,21 @@
           <w:lang w:eastAsia="ru-RU"/>
         </w:rPr>
       </w:pPr>
-      <w:proofErr w:type="gramStart"/>
-      <w:r>
-        <w:rPr>
-          <w:rFonts w:ascii="Times New Roman" w:hAnsi="Times New Roman" w:cs="Times New Roman"/>
-          <w:sz w:val="28"/>
-          <w:szCs w:val="28"/>
-        </w:rPr>
-        <w:t>Результат :</w:t>
-      </w:r>
-      <w:proofErr w:type="gramEnd"/>
-      <w:r>
-        <w:rPr>
-          <w:rFonts w:ascii="Times New Roman" w:hAnsi="Times New Roman" w:cs="Times New Roman"/>
-          <w:sz w:val="28"/>
-          <w:szCs w:val="28"/>
-        </w:rPr>
-        <w:t xml:space="preserve"> </w:t>
+      <w:r>
+        <w:rPr>
+          <w:rFonts w:ascii="Times New Roman" w:hAnsi="Times New Roman" w:cs="Times New Roman"/>
+          <w:sz w:val="28"/>
+          <w:szCs w:val="28"/>
+        </w:rPr>
+        <w:t>Результат</w:t>
+      </w:r>
+      <w:r>
+        <w:rPr>
+          <w:rFonts w:ascii="Times New Roman" w:hAnsi="Times New Roman" w:cs="Times New Roman"/>
+          <w:sz w:val="28"/>
+          <w:szCs w:val="28"/>
+        </w:rPr>
+        <w:t xml:space="preserve">: </w:t>
       </w:r>
       <w:r>
         <w:rPr>
@@ -15019,8 +14968,18 @@
           <w:sz w:val="28"/>
           <w:szCs w:val="28"/>
         </w:rPr>
-        <w:t xml:space="preserve">, σ2 = 0,   </w:t>
-      </w:r>
+        <w:t xml:space="preserve">, σ2 = </w:t>
+      </w:r>
+      <w:proofErr w:type="gramStart"/>
+      <w:r>
+        <w:rPr>
+          <w:rFonts w:ascii="Times New Roman" w:hAnsi="Times New Roman" w:cs="Times New Roman"/>
+          <w:sz w:val="28"/>
+          <w:szCs w:val="28"/>
+        </w:rPr>
+        <w:t xml:space="preserve">0,   </w:t>
+      </w:r>
+      <w:proofErr w:type="gramEnd"/>
       <w:r>
         <w:rPr>
           <w:rFonts w:ascii="Times New Roman" w:hAnsi="Times New Roman" w:cs="Times New Roman"/>
@@ -15290,23 +15249,29 @@
                 <w:lang w:eastAsia="ru-RU"/>
               </w:rPr>
             </w:pPr>
-            <w:proofErr w:type="gramStart"/>
             <w:r>
               <w:rPr>
                 <w:rFonts w:ascii="Calibri" w:eastAsia="Times New Roman" w:hAnsi="Calibri" w:cs="Times New Roman"/>
                 <w:color w:val="000000"/>
                 <w:lang w:eastAsia="ru-RU"/>
               </w:rPr>
-              <w:t>Трапеции(</w:t>
+              <w:t>Трапеции</w:t>
             </w:r>
-            <w:proofErr w:type="gramEnd"/>
             <w:r>
               <w:rPr>
                 <w:rFonts w:ascii="Calibri" w:eastAsia="Times New Roman" w:hAnsi="Calibri" w:cs="Times New Roman"/>
                 <w:color w:val="000000"/>
-                <w:lang w:eastAsia="ru-RU"/>
-              </w:rPr>
-              <w:t>5 точек)</w:t>
+                <w:lang w:val="en-US" w:eastAsia="ru-RU"/>
+              </w:rPr>
+              <w:t xml:space="preserve"> </w:t>
+            </w:r>
+            <w:r>
+              <w:rPr>
+                <w:rFonts w:ascii="Calibri" w:eastAsia="Times New Roman" w:hAnsi="Calibri" w:cs="Times New Roman"/>
+                <w:color w:val="000000"/>
+                <w:lang w:eastAsia="ru-RU"/>
+              </w:rPr>
+              <w:t>(5 точек)</w:t>
             </w:r>
           </w:p>
         </w:tc>
@@ -15373,23 +15338,29 @@
                 <w:lang w:eastAsia="ru-RU"/>
               </w:rPr>
             </w:pPr>
-            <w:proofErr w:type="gramStart"/>
             <w:r>
               <w:rPr>
                 <w:rFonts w:ascii="Calibri" w:eastAsia="Times New Roman" w:hAnsi="Calibri" w:cs="Times New Roman"/>
                 <w:color w:val="000000"/>
                 <w:lang w:eastAsia="ru-RU"/>
               </w:rPr>
-              <w:t>Симпсона(</w:t>
+              <w:t>Симпсона</w:t>
             </w:r>
-            <w:proofErr w:type="gramEnd"/>
             <w:r>
               <w:rPr>
                 <w:rFonts w:ascii="Calibri" w:eastAsia="Times New Roman" w:hAnsi="Calibri" w:cs="Times New Roman"/>
                 <w:color w:val="000000"/>
-                <w:lang w:eastAsia="ru-RU"/>
-              </w:rPr>
-              <w:t>5 точек)</w:t>
+                <w:lang w:val="en-US" w:eastAsia="ru-RU"/>
+              </w:rPr>
+              <w:t xml:space="preserve"> </w:t>
+            </w:r>
+            <w:r>
+              <w:rPr>
+                <w:rFonts w:ascii="Calibri" w:eastAsia="Times New Roman" w:hAnsi="Calibri" w:cs="Times New Roman"/>
+                <w:color w:val="000000"/>
+                <w:lang w:eastAsia="ru-RU"/>
+              </w:rPr>
+              <w:t>(5 точек)</w:t>
             </w:r>
           </w:p>
         </w:tc>
@@ -15456,23 +15427,29 @@
                 <w:lang w:eastAsia="ru-RU"/>
               </w:rPr>
             </w:pPr>
-            <w:proofErr w:type="gramStart"/>
             <w:r>
               <w:rPr>
                 <w:rFonts w:ascii="Calibri" w:eastAsia="Times New Roman" w:hAnsi="Calibri" w:cs="Times New Roman"/>
                 <w:color w:val="000000"/>
                 <w:lang w:eastAsia="ru-RU"/>
               </w:rPr>
-              <w:t>Трапеции(</w:t>
+              <w:t>Трапеции</w:t>
             </w:r>
-            <w:proofErr w:type="gramEnd"/>
             <w:r>
               <w:rPr>
                 <w:rFonts w:ascii="Calibri" w:eastAsia="Times New Roman" w:hAnsi="Calibri" w:cs="Times New Roman"/>
                 <w:color w:val="000000"/>
-                <w:lang w:eastAsia="ru-RU"/>
-              </w:rPr>
-              <w:t>3 точек)</w:t>
+                <w:lang w:val="en-US" w:eastAsia="ru-RU"/>
+              </w:rPr>
+              <w:t xml:space="preserve"> </w:t>
+            </w:r>
+            <w:r>
+              <w:rPr>
+                <w:rFonts w:ascii="Calibri" w:eastAsia="Times New Roman" w:hAnsi="Calibri" w:cs="Times New Roman"/>
+                <w:color w:val="000000"/>
+                <w:lang w:eastAsia="ru-RU"/>
+              </w:rPr>
+              <w:t>(3 точек)</w:t>
             </w:r>
           </w:p>
         </w:tc>
@@ -15539,23 +15516,31 @@
                 <w:lang w:eastAsia="ru-RU"/>
               </w:rPr>
             </w:pPr>
-            <w:proofErr w:type="gramStart"/>
             <w:r>
               <w:rPr>
                 <w:rFonts w:ascii="Calibri" w:eastAsia="Times New Roman" w:hAnsi="Calibri" w:cs="Times New Roman"/>
                 <w:color w:val="000000"/>
                 <w:lang w:eastAsia="ru-RU"/>
               </w:rPr>
-              <w:t>Симпсона(</w:t>
+              <w:t>Симпсона</w:t>
             </w:r>
-            <w:proofErr w:type="gramEnd"/>
             <w:r>
               <w:rPr>
                 <w:rFonts w:ascii="Calibri" w:eastAsia="Times New Roman" w:hAnsi="Calibri" w:cs="Times New Roman"/>
                 <w:color w:val="000000"/>
-                <w:lang w:eastAsia="ru-RU"/>
-              </w:rPr>
-              <w:t>3 точек)</w:t>
+                <w:lang w:val="en-US" w:eastAsia="ru-RU"/>
+              </w:rPr>
+              <w:t xml:space="preserve"> </w:t>
+            </w:r>
+            <w:bookmarkStart w:id="4" w:name="_GoBack"/>
+            <w:bookmarkEnd w:id="4"/>
+            <w:r>
+              <w:rPr>
+                <w:rFonts w:ascii="Calibri" w:eastAsia="Times New Roman" w:hAnsi="Calibri" w:cs="Times New Roman"/>
+                <w:color w:val="000000"/>
+                <w:lang w:eastAsia="ru-RU"/>
+              </w:rPr>
+              <w:t>(3 точек)</w:t>
             </w:r>
           </w:p>
         </w:tc>
@@ -15683,7 +15668,6 @@
           <w:szCs w:val="28"/>
           <w:lang w:eastAsia="ru-RU"/>
         </w:rPr>
-        <w:lastRenderedPageBreak/>
         <w:t>ВЫВОДЫ</w:t>
       </w:r>
     </w:p>
@@ -15722,6 +15706,7 @@
           <w:sz w:val="28"/>
           <w:szCs w:val="28"/>
         </w:rPr>
+        <w:lastRenderedPageBreak/>
         <w:t xml:space="preserve">После нахождения интеграла двумя методами с 5, а затем с 3 точками была составлена таблица результатов, где найденные значения сравниваются с </w:t>
       </w:r>
       <w:r>
@@ -15738,17 +15723,7 @@
           <w:sz w:val="28"/>
           <w:szCs w:val="28"/>
         </w:rPr>
-        <w:t xml:space="preserve"> значением. Видно, наиболее близким оказался метод Симпсона с 5 </w:t>
-      </w:r>
-      <w:bookmarkStart w:id="4" w:name="_GoBack"/>
-      <w:bookmarkEnd w:id="4"/>
-      <w:r>
-        <w:rPr>
-          <w:rFonts w:ascii="Times New Roman" w:hAnsi="Times New Roman" w:cs="Times New Roman"/>
-          <w:sz w:val="28"/>
-          <w:szCs w:val="28"/>
-        </w:rPr>
-        <w:t>точками. Также можно сделать вывод, что увеличение количества точек приводит к уточнению, и тем самым улучшению, результата интегрирования.</w:t>
+        <w:t xml:space="preserve"> значением. Видно, наиболее близким оказался метод Симпсона с 5 точками. Также можно сделать вывод, что увеличение количества точек приводит к уточнению, и тем самым улучшению, результата интегрирования.</w:t>
       </w:r>
     </w:p>
     <w:p>
@@ -16818,6 +16793,7 @@
   <w:style w:type="character" w:default="1" w:styleId="a0">
     <w:name w:val="Default Paragraph Font"/>
     <w:uiPriority w:val="1"/>
+    <w:semiHidden/>
     <w:unhideWhenUsed/>
   </w:style>
   <w:style w:type="table" w:default="1" w:styleId="a1">
@@ -17209,7 +17185,7 @@
 </file>
 
 <file path=customXml/itemProps1.xml><?xml version="1.0" encoding="utf-8"?>
-<ds:datastoreItem xmlns:ds="http://schemas.openxmlformats.org/officeDocument/2006/customXml" ds:itemID="{E907AB0D-AACF-4F4F-95DA-6581A598B5DC}">
+<ds:datastoreItem xmlns:ds="http://schemas.openxmlformats.org/officeDocument/2006/customXml" ds:itemID="{9F909AAD-B025-46EC-ACF4-B241B7DB0C63}">
   <ds:schemaRefs>
     <ds:schemaRef ds:uri="http://schemas.openxmlformats.org/officeDocument/2006/bibliography"/>
   </ds:schemaRefs>

</xml_diff>